<commit_message>
docs: :books: add meme to prog lab1 report
</commit_message>
<xml_diff>
--- a/программирование/лабораторные/lab1/docs/report.docx
+++ b/программирование/лабораторные/lab1/docs/report.docx
@@ -899,7 +899,7 @@
             <v:path o:extrusionok="f" gradientshapeok="t" o:connecttype="rect"/>
             <o:lock v:ext="edit" aspectratio="t"/>
           </v:shapetype>
-          <v:shape id="_x0000_i1025" type="#_x0000_t75" style="width:410.4pt;height:99.6pt">
+          <v:shape id="_x0000_i1025" type="#_x0000_t75" style="width:408pt;height:102pt">
             <v:imagedata r:id="rId6" o:title="12331"/>
           </v:shape>
         </w:pict>
@@ -7023,10 +7023,18 @@
           <w:szCs w:val="21"/>
           <w:lang w:val="ru-RU" w:eastAsia="ru-RU"/>
         </w:rPr>
-        <w:t>, научила и</w:t>
-      </w:r>
-      <w:bookmarkStart w:id="0" w:name="_GoBack"/>
-      <w:bookmarkEnd w:id="0"/>
+        <w:t xml:space="preserve">, научила использовать основные средства </w:t>
+      </w:r>
+      <w:r>
+        <w:rPr>
+          <w:rFonts w:ascii="Times New Roman" w:eastAsia="Times New Roman" w:hAnsi="Times New Roman" w:cs="Times New Roman"/>
+          <w:color w:val="333333"/>
+          <w:sz w:val="21"/>
+          <w:szCs w:val="21"/>
+          <w:lang w:eastAsia="ru-RU"/>
+        </w:rPr>
+        <w:t>JDK</w:t>
+      </w:r>
       <w:r>
         <w:rPr>
           <w:rFonts w:ascii="Times New Roman" w:eastAsia="Times New Roman" w:hAnsi="Times New Roman" w:cs="Times New Roman"/>
@@ -7035,7 +7043,7 @@
           <w:szCs w:val="21"/>
           <w:lang w:val="ru-RU" w:eastAsia="ru-RU"/>
         </w:rPr>
-        <w:t xml:space="preserve">спользовать основные средства </w:t>
+        <w:t xml:space="preserve">, работать с примитивными типами данных, одно- и двухмерными массивами, циклами и условными операторами </w:t>
       </w:r>
       <w:r>
         <w:rPr>
@@ -7045,7 +7053,7 @@
           <w:szCs w:val="21"/>
           <w:lang w:eastAsia="ru-RU"/>
         </w:rPr>
-        <w:t>JDK</w:t>
+        <w:t>Java</w:t>
       </w:r>
       <w:r>
         <w:rPr>
@@ -7055,19 +7063,14 @@
           <w:szCs w:val="21"/>
           <w:lang w:val="ru-RU" w:eastAsia="ru-RU"/>
         </w:rPr>
-        <w:t xml:space="preserve">, работать с примитивными типами данных, одно- и двухмерными массивами, циклами и условными операторами </w:t>
-      </w:r>
-      <w:r>
-        <w:rPr>
-          <w:rFonts w:ascii="Times New Roman" w:eastAsia="Times New Roman" w:hAnsi="Times New Roman" w:cs="Times New Roman"/>
-          <w:color w:val="333333"/>
-          <w:sz w:val="21"/>
-          <w:szCs w:val="21"/>
-          <w:lang w:eastAsia="ru-RU"/>
-        </w:rPr>
-        <w:t>Java</w:t>
-      </w:r>
-      <w:r>
+        <w:t>.</w:t>
+      </w:r>
+    </w:p>
+    <w:p>
+      <w:pPr>
+        <w:widowControl/>
+        <w:autoSpaceDE/>
+        <w:autoSpaceDN/>
         <w:rPr>
           <w:rFonts w:ascii="Times New Roman" w:eastAsia="Times New Roman" w:hAnsi="Times New Roman" w:cs="Times New Roman"/>
           <w:color w:val="333333"/>
@@ -7075,8 +7078,82 @@
           <w:szCs w:val="21"/>
           <w:lang w:val="ru-RU" w:eastAsia="ru-RU"/>
         </w:rPr>
-        <w:t>.</w:t>
-      </w:r>
+      </w:pPr>
+    </w:p>
+    <w:p>
+      <w:pPr>
+        <w:widowControl/>
+        <w:autoSpaceDE/>
+        <w:autoSpaceDN/>
+        <w:rPr>
+          <w:rFonts w:ascii="Times New Roman" w:eastAsia="Times New Roman" w:hAnsi="Times New Roman" w:cs="Times New Roman"/>
+          <w:color w:val="333333"/>
+          <w:sz w:val="21"/>
+          <w:szCs w:val="21"/>
+          <w:lang w:val="ru-RU" w:eastAsia="ru-RU"/>
+        </w:rPr>
+      </w:pPr>
+    </w:p>
+    <w:p>
+      <w:pPr>
+        <w:widowControl/>
+        <w:autoSpaceDE/>
+        <w:autoSpaceDN/>
+        <w:jc w:val="center"/>
+        <w:rPr>
+          <w:rFonts w:ascii="Times New Roman" w:eastAsia="Times New Roman" w:hAnsi="Times New Roman" w:cs="Times New Roman"/>
+          <w:color w:val="333333"/>
+          <w:sz w:val="21"/>
+          <w:szCs w:val="21"/>
+          <w:lang w:val="ru-RU" w:eastAsia="ru-RU"/>
+        </w:rPr>
+      </w:pPr>
+      <w:r>
+        <w:rPr>
+          <w:rFonts w:ascii="Times New Roman" w:eastAsia="Times New Roman" w:hAnsi="Times New Roman" w:cs="Times New Roman"/>
+          <w:color w:val="333333"/>
+          <w:sz w:val="21"/>
+          <w:szCs w:val="21"/>
+          <w:lang w:val="ru-RU" w:eastAsia="ru-RU"/>
+        </w:rPr>
+        <w:pict>
+          <v:shape id="_x0000_i1027" type="#_x0000_t75" style="width:241.2pt;height:239.4pt">
+            <v:imagedata r:id="rId9" o:title="краткость"/>
+          </v:shape>
+        </w:pict>
+      </w:r>
+    </w:p>
+    <w:p>
+      <w:pPr>
+        <w:widowControl/>
+        <w:autoSpaceDE/>
+        <w:autoSpaceDN/>
+        <w:jc w:val="center"/>
+        <w:rPr>
+          <w:rFonts w:ascii="Times New Roman" w:eastAsia="Times New Roman" w:hAnsi="Times New Roman" w:cs="Times New Roman"/>
+          <w:color w:val="333333"/>
+          <w:sz w:val="21"/>
+          <w:szCs w:val="21"/>
+          <w:lang w:val="ru-RU" w:eastAsia="ru-RU"/>
+        </w:rPr>
+      </w:pPr>
+    </w:p>
+    <w:p>
+      <w:pPr>
+        <w:widowControl/>
+        <w:autoSpaceDE/>
+        <w:autoSpaceDN/>
+        <w:jc w:val="center"/>
+        <w:rPr>
+          <w:rFonts w:ascii="Times New Roman" w:eastAsia="Times New Roman" w:hAnsi="Times New Roman" w:cs="Times New Roman"/>
+          <w:color w:val="333333"/>
+          <w:sz w:val="21"/>
+          <w:szCs w:val="21"/>
+          <w:lang w:val="ru-RU" w:eastAsia="ru-RU"/>
+        </w:rPr>
+      </w:pPr>
+      <w:bookmarkStart w:id="0" w:name="_GoBack"/>
+      <w:bookmarkEnd w:id="0"/>
     </w:p>
     <w:sectPr>
       <w:pgSz w:w="11906" w:h="16838"/>

</xml_diff>